<commit_message>
Modifica activity in RAD e system design
</commit_message>
<xml_diff>
--- a/Deliverables/ObjectDesign_GAP.docx
+++ b/Deliverables/ObjectDesign_GAP.docx
@@ -136,22 +136,7 @@
           <w:sz w:val="36"/>
         </w:rPr>
         <w:br/>
-      </w:r>
-      <w:r>
-        <w:rPr>
-          <w:rFonts w:ascii="Arial" w:hAnsi="Arial"/>
-          <w:b/>
-          <w:sz w:val="36"/>
-        </w:rPr>
-        <w:t>Object</w:t>
-      </w:r>
-      <w:r>
-        <w:rPr>
-          <w:rFonts w:ascii="Arial" w:hAnsi="Arial"/>
-          <w:b/>
-          <w:sz w:val="36"/>
-        </w:rPr>
-        <w:t xml:space="preserve"> Design Document</w:t>
+        <w:t>Object Design Document</w:t>
       </w:r>
       <w:r>
         <w:rPr>
@@ -2522,15 +2507,7 @@
           <w:sz w:val="28"/>
           <w:szCs w:val="28"/>
         </w:rPr>
-        <w:t>WebContent</w:t>
-      </w:r>
-      <w:r>
-        <w:rPr>
-          <w:rFonts w:cstheme="minorHAnsi"/>
-          <w:sz w:val="28"/>
-          <w:szCs w:val="28"/>
-        </w:rPr>
-        <w:t>/admin</w:t>
+        <w:t>WebContent/admin</w:t>
       </w:r>
     </w:p>
     <w:p>
@@ -2602,27 +2579,7 @@
           <w:szCs w:val="32"/>
         </w:rPr>
         <w:lastRenderedPageBreak/>
-        <w:t>2.1</w:t>
-      </w:r>
-      <w:r>
-        <w:rPr>
-          <w:rFonts w:cstheme="minorHAnsi"/>
-          <w:b/>
-          <w:bCs/>
-          <w:sz w:val="32"/>
-          <w:szCs w:val="32"/>
-        </w:rPr>
-        <w:t xml:space="preserve"> </w:t>
-      </w:r>
-      <w:r>
-        <w:rPr>
-          <w:rFonts w:cstheme="minorHAnsi"/>
-          <w:b/>
-          <w:bCs/>
-          <w:sz w:val="32"/>
-          <w:szCs w:val="32"/>
-        </w:rPr>
-        <w:t xml:space="preserve">Package </w:t>
+        <w:t xml:space="preserve">2.1 Package </w:t>
       </w:r>
       <w:r>
         <w:rPr>
@@ -2660,10 +2617,10 @@
             <v:path o:extrusionok="f" gradientshapeok="t" o:connecttype="rect"/>
             <o:lock v:ext="edit" aspectratio="t"/>
           </v:shapetype>
-          <v:shape id="_x0000_i1079" type="#_x0000_t75" style="width:164.25pt;height:270pt" o:ole="">
+          <v:shape id="_x0000_i1025" type="#_x0000_t75" style="width:164.25pt;height:270pt" o:ole="">
             <v:imagedata r:id="rId9" o:title=""/>
           </v:shape>
-          <o:OLEObject Type="Embed" ProgID="Paint.Picture" ShapeID="_x0000_i1079" DrawAspect="Content" ObjectID="_1700251215" r:id="rId10"/>
+          <o:OLEObject Type="Embed" ProgID="Paint.Picture" ShapeID="_x0000_i1025" DrawAspect="Content" ObjectID="_1700309487" r:id="rId10"/>
         </w:object>
       </w:r>
     </w:p>
@@ -3551,31 +3508,7 @@
                 <w:sz w:val="28"/>
                 <w:szCs w:val="28"/>
               </w:rPr>
-              <w:t xml:space="preserve">Servlet che si occupa della </w:t>
-            </w:r>
-            <w:r>
-              <w:rPr>
-                <w:rFonts w:cstheme="minorHAnsi"/>
-                <w:sz w:val="28"/>
-                <w:szCs w:val="28"/>
-              </w:rPr>
-              <w:t>rimozione</w:t>
-            </w:r>
-            <w:r>
-              <w:rPr>
-                <w:rFonts w:cstheme="minorHAnsi"/>
-                <w:sz w:val="28"/>
-                <w:szCs w:val="28"/>
-              </w:rPr>
-              <w:t xml:space="preserve"> di un prodotto</w:t>
-            </w:r>
-            <w:r>
-              <w:rPr>
-                <w:rFonts w:cstheme="minorHAnsi"/>
-                <w:sz w:val="28"/>
-                <w:szCs w:val="28"/>
-              </w:rPr>
-              <w:t>.</w:t>
+              <w:t>Servlet che si occupa della rimozione di un prodotto.</w:t>
             </w:r>
           </w:p>
         </w:tc>
@@ -3806,17 +3739,7 @@
           <w:sz w:val="32"/>
           <w:szCs w:val="32"/>
         </w:rPr>
-        <w:t>2.</w:t>
-      </w:r>
-      <w:r>
-        <w:rPr>
-          <w:rFonts w:cstheme="minorHAnsi"/>
-          <w:b/>
-          <w:bCs/>
-          <w:sz w:val="32"/>
-          <w:szCs w:val="32"/>
-        </w:rPr>
-        <w:t>2</w:t>
+        <w:t>2.2</w:t>
       </w:r>
       <w:r>
         <w:rPr>
@@ -3855,10 +3778,10 @@
       </w:pPr>
       <w:r>
         <w:object w:dxaOrig="1824" w:dyaOrig="936" w14:anchorId="1A8456EB">
-          <v:shape id="_x0000_i1110" type="#_x0000_t75" style="width:204pt;height:104.25pt" o:ole="">
+          <v:shape id="_x0000_i1026" type="#_x0000_t75" style="width:204pt;height:104.25pt" o:ole="">
             <v:imagedata r:id="rId11" o:title=""/>
           </v:shape>
-          <o:OLEObject Type="Embed" ProgID="Paint.Picture" ShapeID="_x0000_i1110" DrawAspect="Content" ObjectID="_1700251216" r:id="rId12"/>
+          <o:OLEObject Type="Embed" ProgID="Paint.Picture" ShapeID="_x0000_i1026" DrawAspect="Content" ObjectID="_1700309488" r:id="rId12"/>
         </w:object>
       </w:r>
     </w:p>
@@ -4086,14 +4009,7 @@
                 <w:sz w:val="28"/>
                 <w:szCs w:val="28"/>
               </w:rPr>
-              <w:t>Comprende le funzionalità per le gestione</w:t>
-            </w:r>
-            <w:r>
-              <w:rPr>
-                <w:sz w:val="28"/>
-                <w:szCs w:val="28"/>
-              </w:rPr>
-              <w:t xml:space="preserve"> del prodotto</w:t>
+              <w:t>Comprende le funzionalità per le gestione del prodotto</w:t>
             </w:r>
           </w:p>
         </w:tc>
@@ -4139,14 +4055,7 @@
                 <w:sz w:val="28"/>
                 <w:szCs w:val="28"/>
               </w:rPr>
-              <w:t>Comprende le funzionalità per le gestione</w:t>
-            </w:r>
-            <w:r>
-              <w:rPr>
-                <w:sz w:val="28"/>
-                <w:szCs w:val="28"/>
-              </w:rPr>
-              <w:t xml:space="preserve"> delle recensioni utente</w:t>
+              <w:t>Comprende le funzionalità per le gestione delle recensioni utente</w:t>
             </w:r>
           </w:p>
         </w:tc>
@@ -4192,14 +4101,7 @@
                 <w:sz w:val="28"/>
                 <w:szCs w:val="28"/>
               </w:rPr>
-              <w:t>Comprende le funzionalità per le gestione</w:t>
-            </w:r>
-            <w:r>
-              <w:rPr>
-                <w:sz w:val="28"/>
-                <w:szCs w:val="28"/>
-              </w:rPr>
-              <w:t xml:space="preserve"> degli utenti</w:t>
+              <w:t>Comprende le funzionalità per le gestione degli utenti</w:t>
             </w:r>
           </w:p>
         </w:tc>
@@ -4227,17 +4129,7 @@
           <w:szCs w:val="32"/>
         </w:rPr>
         <w:lastRenderedPageBreak/>
-        <w:t>2.</w:t>
-      </w:r>
-      <w:r>
-        <w:rPr>
-          <w:rFonts w:cstheme="minorHAnsi"/>
-          <w:b/>
-          <w:bCs/>
-          <w:sz w:val="32"/>
-          <w:szCs w:val="32"/>
-        </w:rPr>
-        <w:t>3</w:t>
+        <w:t>2.3</w:t>
       </w:r>
       <w:r>
         <w:rPr>
@@ -4266,10 +4158,10 @@
       </w:pPr>
       <w:r>
         <w:object w:dxaOrig="2292" w:dyaOrig="2052" w14:anchorId="5C4DF14B">
-          <v:shape id="_x0000_i1107" type="#_x0000_t75" style="width:177.75pt;height:159pt" o:ole="">
+          <v:shape id="_x0000_i1027" type="#_x0000_t75" style="width:177.75pt;height:159pt" o:ole="">
             <v:imagedata r:id="rId13" o:title=""/>
           </v:shape>
-          <o:OLEObject Type="Embed" ProgID="Paint.Picture" ShapeID="_x0000_i1107" DrawAspect="Content" ObjectID="_1700251217" r:id="rId14"/>
+          <o:OLEObject Type="Embed" ProgID="Paint.Picture" ShapeID="_x0000_i1027" DrawAspect="Content" ObjectID="_1700309489" r:id="rId14"/>
         </w:object>
       </w:r>
     </w:p>
@@ -4624,21 +4516,7 @@
                 <w:sz w:val="28"/>
                 <w:szCs w:val="28"/>
               </w:rPr>
-              <w:t xml:space="preserve"> </w:t>
-            </w:r>
-            <w:r>
-              <w:rPr>
-                <w:sz w:val="28"/>
-                <w:szCs w:val="28"/>
-              </w:rPr>
-              <w:t xml:space="preserve">le informazioni e metodi applicabili sull’oggetto </w:t>
-            </w:r>
-            <w:r>
-              <w:rPr>
-                <w:sz w:val="28"/>
-                <w:szCs w:val="28"/>
-              </w:rPr>
-              <w:t>prodotto.</w:t>
+              <w:t xml:space="preserve"> le informazioni e metodi applicabili sull’oggetto prodotto.</w:t>
             </w:r>
           </w:p>
         </w:tc>
@@ -4691,21 +4569,7 @@
                 <w:sz w:val="28"/>
                 <w:szCs w:val="28"/>
               </w:rPr>
-              <w:t xml:space="preserve"> </w:t>
-            </w:r>
-            <w:r>
-              <w:rPr>
-                <w:sz w:val="28"/>
-                <w:szCs w:val="28"/>
-              </w:rPr>
-              <w:t xml:space="preserve">le informazioni e metodi applicabili sull’oggetto </w:t>
-            </w:r>
-            <w:r>
-              <w:rPr>
-                <w:sz w:val="28"/>
-                <w:szCs w:val="28"/>
-              </w:rPr>
-              <w:t>recensione.</w:t>
+              <w:t xml:space="preserve"> le informazioni e metodi applicabili sull’oggetto recensione.</w:t>
             </w:r>
           </w:p>
         </w:tc>
@@ -4758,21 +4622,7 @@
                 <w:sz w:val="28"/>
                 <w:szCs w:val="28"/>
               </w:rPr>
-              <w:t xml:space="preserve"> </w:t>
-            </w:r>
-            <w:r>
-              <w:rPr>
-                <w:sz w:val="28"/>
-                <w:szCs w:val="28"/>
-              </w:rPr>
-              <w:t xml:space="preserve">le informazioni e metodi applicabili sull’oggetto </w:t>
-            </w:r>
-            <w:r>
-              <w:rPr>
-                <w:sz w:val="28"/>
-                <w:szCs w:val="28"/>
-              </w:rPr>
-              <w:t>utente.</w:t>
+              <w:t xml:space="preserve"> le informazioni e metodi applicabili sull’oggetto utente.</w:t>
             </w:r>
           </w:p>
         </w:tc>
@@ -4852,17 +4702,7 @@
           <w:szCs w:val="32"/>
         </w:rPr>
         <w:lastRenderedPageBreak/>
-        <w:t>2.</w:t>
-      </w:r>
-      <w:r>
-        <w:rPr>
-          <w:rFonts w:cstheme="minorHAnsi"/>
-          <w:b/>
-          <w:bCs/>
-          <w:sz w:val="32"/>
-          <w:szCs w:val="32"/>
-        </w:rPr>
-        <w:t>4</w:t>
+        <w:t>2.4</w:t>
       </w:r>
       <w:r>
         <w:rPr>
@@ -4901,10 +4741,10 @@
       </w:pPr>
       <w:r>
         <w:object w:dxaOrig="1656" w:dyaOrig="444" w14:anchorId="27059502">
-          <v:shape id="_x0000_i1121" type="#_x0000_t75" style="width:173.25pt;height:47.25pt" o:ole="">
+          <v:shape id="_x0000_i1028" type="#_x0000_t75" style="width:173.25pt;height:47.25pt" o:ole="">
             <v:imagedata r:id="rId15" o:title=""/>
           </v:shape>
-          <o:OLEObject Type="Embed" ProgID="Paint.Picture" ShapeID="_x0000_i1121" DrawAspect="Content" ObjectID="_1700251218" r:id="rId16"/>
+          <o:OLEObject Type="Embed" ProgID="Paint.Picture" ShapeID="_x0000_i1028" DrawAspect="Content" ObjectID="_1700309490" r:id="rId16"/>
         </w:object>
       </w:r>
     </w:p>
@@ -5075,27 +4915,7 @@
           <w:sz w:val="32"/>
           <w:szCs w:val="32"/>
         </w:rPr>
-        <w:t>2.</w:t>
-      </w:r>
-      <w:r>
-        <w:rPr>
-          <w:rFonts w:cstheme="minorHAnsi"/>
-          <w:b/>
-          <w:bCs/>
-          <w:sz w:val="32"/>
-          <w:szCs w:val="32"/>
-        </w:rPr>
-        <w:t>5</w:t>
-      </w:r>
-      <w:r>
-        <w:rPr>
-          <w:rFonts w:cstheme="minorHAnsi"/>
-          <w:b/>
-          <w:bCs/>
-          <w:sz w:val="32"/>
-          <w:szCs w:val="32"/>
-        </w:rPr>
-        <w:t xml:space="preserve"> View</w:t>
+        <w:t>2.5 View</w:t>
       </w:r>
     </w:p>
     <w:p>
@@ -5104,10 +4924,10 @@
       </w:pPr>
       <w:r>
         <w:object w:dxaOrig="3000" w:dyaOrig="4512" w14:anchorId="23157997">
-          <v:shape id="_x0000_i1141" type="#_x0000_t75" style="width:232.5pt;height:350.25pt" o:ole="">
+          <v:shape id="_x0000_i1029" type="#_x0000_t75" style="width:232.5pt;height:350.25pt" o:ole="">
             <v:imagedata r:id="rId17" o:title=""/>
           </v:shape>
-          <o:OLEObject Type="Embed" ProgID="Paint.Picture" ShapeID="_x0000_i1141" DrawAspect="Content" ObjectID="_1700251219" r:id="rId18"/>
+          <o:OLEObject Type="Embed" ProgID="Paint.Picture" ShapeID="_x0000_i1029" DrawAspect="Content" ObjectID="_1700309491" r:id="rId18"/>
         </w:object>
       </w:r>
     </w:p>
@@ -5302,14 +5122,7 @@
                 <w:sz w:val="28"/>
                 <w:szCs w:val="28"/>
               </w:rPr>
-              <w:t>View che mostra all’utente</w:t>
-            </w:r>
-            <w:r>
-              <w:rPr>
-                <w:sz w:val="28"/>
-                <w:szCs w:val="28"/>
-              </w:rPr>
-              <w:t xml:space="preserve"> un form per l’inserimento di una nuova password.</w:t>
+              <w:t>View che mostra all’utente un form per l’inserimento di una nuova password.</w:t>
             </w:r>
           </w:p>
         </w:tc>
@@ -5364,14 +5177,7 @@
                 <w:sz w:val="28"/>
                 <w:szCs w:val="28"/>
               </w:rPr>
-              <w:t>View che mostra all’utente</w:t>
-            </w:r>
-            <w:r>
-              <w:rPr>
-                <w:sz w:val="28"/>
-                <w:szCs w:val="28"/>
-              </w:rPr>
-              <w:t xml:space="preserve"> il carrello.</w:t>
+              <w:t>View che mostra all’utente il carrello.</w:t>
             </w:r>
           </w:p>
         </w:tc>
@@ -5417,14 +5223,7 @@
                 <w:sz w:val="28"/>
                 <w:szCs w:val="28"/>
               </w:rPr>
-              <w:t>View che mostra all’utente</w:t>
-            </w:r>
-            <w:r>
-              <w:rPr>
-                <w:sz w:val="28"/>
-                <w:szCs w:val="28"/>
-              </w:rPr>
-              <w:t xml:space="preserve"> la pagina di informazione del sito web.</w:t>
+              <w:t>View che mostra all’utente la pagina di informazione del sito web.</w:t>
             </w:r>
           </w:p>
         </w:tc>
@@ -5470,14 +5269,7 @@
                 <w:sz w:val="28"/>
                 <w:szCs w:val="28"/>
               </w:rPr>
-              <w:t>View che mostra all’utente</w:t>
-            </w:r>
-            <w:r>
-              <w:rPr>
-                <w:sz w:val="28"/>
-                <w:szCs w:val="28"/>
-              </w:rPr>
-              <w:t>, in caso di errore, una pagina di errore per l’errore 403.</w:t>
+              <w:t>View che mostra all’utente, in caso di errore, una pagina di errore per l’errore 403.</w:t>
             </w:r>
           </w:p>
         </w:tc>
@@ -5523,14 +5315,7 @@
                 <w:sz w:val="28"/>
                 <w:szCs w:val="28"/>
               </w:rPr>
-              <w:t>View che mostra all’utente</w:t>
-            </w:r>
-            <w:r>
-              <w:rPr>
-                <w:sz w:val="28"/>
-                <w:szCs w:val="28"/>
-              </w:rPr>
-              <w:t xml:space="preserve"> in caso di errore che non sia 403 una pagina di errore generico.</w:t>
+              <w:t>View che mostra all’utente in caso di errore che non sia 403 una pagina di errore generico.</w:t>
             </w:r>
           </w:p>
         </w:tc>
@@ -5576,14 +5361,7 @@
                 <w:sz w:val="28"/>
                 <w:szCs w:val="28"/>
               </w:rPr>
-              <w:t>View che mostra all’utente</w:t>
-            </w:r>
-            <w:r>
-              <w:rPr>
-                <w:sz w:val="28"/>
-                <w:szCs w:val="28"/>
-              </w:rPr>
-              <w:t xml:space="preserve"> il catalogo del sito web.</w:t>
+              <w:t>View che mostra all’utente il catalogo del sito web.</w:t>
             </w:r>
           </w:p>
         </w:tc>
@@ -5629,14 +5407,7 @@
                 <w:sz w:val="28"/>
                 <w:szCs w:val="28"/>
               </w:rPr>
-              <w:t>View che mostra all’utente</w:t>
-            </w:r>
-            <w:r>
-              <w:rPr>
-                <w:sz w:val="28"/>
-                <w:szCs w:val="28"/>
-              </w:rPr>
-              <w:t xml:space="preserve"> un form per l’inserimento dei dati di fatturazione.</w:t>
+              <w:t>View che mostra all’utente un form per l’inserimento dei dati di fatturazione.</w:t>
             </w:r>
           </w:p>
         </w:tc>
@@ -5682,14 +5453,7 @@
                 <w:sz w:val="28"/>
                 <w:szCs w:val="28"/>
               </w:rPr>
-              <w:t>View che mostra all’utente</w:t>
-            </w:r>
-            <w:r>
-              <w:rPr>
-                <w:sz w:val="28"/>
-                <w:szCs w:val="28"/>
-              </w:rPr>
-              <w:t xml:space="preserve"> un form per l’inserimento dei dati di accesso.</w:t>
+              <w:t>View che mostra all’utente un form per l’inserimento dei dati di accesso.</w:t>
             </w:r>
           </w:p>
         </w:tc>
@@ -6319,10 +6083,10 @@
       </w:pPr>
       <w:r>
         <w:object w:dxaOrig="1584" w:dyaOrig="708" w14:anchorId="02438FB0">
-          <v:shape id="_x0000_i1150" type="#_x0000_t75" style="width:135pt;height:60pt" o:ole="">
+          <v:shape id="_x0000_i1030" type="#_x0000_t75" style="width:135pt;height:60pt" o:ole="">
             <v:imagedata r:id="rId19" o:title=""/>
           </v:shape>
-          <o:OLEObject Type="Embed" ProgID="Paint.Picture" ShapeID="_x0000_i1150" DrawAspect="Content" ObjectID="_1700251220" r:id="rId20"/>
+          <o:OLEObject Type="Embed" ProgID="Paint.Picture" ShapeID="_x0000_i1030" DrawAspect="Content" ObjectID="_1700309492" r:id="rId20"/>
         </w:object>
       </w:r>
     </w:p>
@@ -6458,14 +6222,7 @@
                 <w:sz w:val="28"/>
                 <w:szCs w:val="28"/>
               </w:rPr>
-              <w:t xml:space="preserve">View che mostra </w:t>
-            </w:r>
-            <w:r>
-              <w:rPr>
-                <w:sz w:val="28"/>
-                <w:szCs w:val="28"/>
-              </w:rPr>
-              <w:t>al gestore del catalogo i form per l’inserimento, cancellazione e modifica del prodotto.</w:t>
+              <w:t>View che mostra al gestore del catalogo i form per l’inserimento, cancellazione e modifica del prodotto.</w:t>
             </w:r>
           </w:p>
         </w:tc>
@@ -6511,14 +6268,7 @@
                 <w:sz w:val="28"/>
                 <w:szCs w:val="28"/>
               </w:rPr>
-              <w:t>View che mostra al</w:t>
-            </w:r>
-            <w:r>
-              <w:rPr>
-                <w:sz w:val="28"/>
-                <w:szCs w:val="28"/>
-              </w:rPr>
-              <w:t xml:space="preserve"> gestore degli ordini tutti gli ordini effettuati sul sito web.</w:t>
+              <w:t>View che mostra al gestore degli ordini tutti gli ordini effettuati sul sito web.</w:t>
             </w:r>
           </w:p>
         </w:tc>
@@ -6609,10 +6359,10 @@
       </w:pPr>
       <w:r>
         <w:object w:dxaOrig="1320" w:dyaOrig="624" w14:anchorId="4DEF1B0D">
-          <v:shape id="_x0000_i1146" type="#_x0000_t75" style="width:134.25pt;height:64.5pt" o:ole="">
+          <v:shape id="_x0000_i1031" type="#_x0000_t75" style="width:134.25pt;height:64.5pt" o:ole="">
             <v:imagedata r:id="rId21" o:title=""/>
           </v:shape>
-          <o:OLEObject Type="Embed" ProgID="Paint.Picture" ShapeID="_x0000_i1146" DrawAspect="Content" ObjectID="_1700251221" r:id="rId22"/>
+          <o:OLEObject Type="Embed" ProgID="Paint.Picture" ShapeID="_x0000_i1031" DrawAspect="Content" ObjectID="_1700309493" r:id="rId22"/>
         </w:object>
       </w:r>
     </w:p>
@@ -6721,7 +6471,6 @@
                 <w:szCs w:val="28"/>
               </w:rPr>
             </w:pPr>
-            <w:proofErr w:type="spellStart"/>
             <w:r>
               <w:rPr>
                 <w:b/>
@@ -6731,7 +6480,6 @@
               </w:rPr>
               <w:t>Futher.jsp</w:t>
             </w:r>
-            <w:proofErr w:type="spellEnd"/>
           </w:p>
         </w:tc>
         <w:tc>
@@ -6750,14 +6498,7 @@
                 <w:sz w:val="28"/>
                 <w:szCs w:val="28"/>
               </w:rPr>
-              <w:t xml:space="preserve">View che </w:t>
-            </w:r>
-            <w:r>
-              <w:rPr>
-                <w:sz w:val="28"/>
-                <w:szCs w:val="28"/>
-              </w:rPr>
-              <w:t>viene importata in tutte le pagine .jsp e ne rappresenta il footer.</w:t>
+              <w:t>View che viene importata in tutte le pagine .jsp e ne rappresenta il footer.</w:t>
             </w:r>
           </w:p>
         </w:tc>
@@ -6776,7 +6517,6 @@
                 <w:szCs w:val="28"/>
               </w:rPr>
             </w:pPr>
-            <w:proofErr w:type="spellStart"/>
             <w:r>
               <w:rPr>
                 <w:b/>
@@ -6786,7 +6526,6 @@
               </w:rPr>
               <w:t>Header.jsp</w:t>
             </w:r>
-            <w:proofErr w:type="spellEnd"/>
           </w:p>
         </w:tc>
         <w:tc>
@@ -6805,14 +6544,7 @@
                 <w:sz w:val="28"/>
                 <w:szCs w:val="28"/>
               </w:rPr>
-              <w:t xml:space="preserve">View che viene importata in tutte le pagine .jsp e ne rappresenta il </w:t>
-            </w:r>
-            <w:r>
-              <w:rPr>
-                <w:sz w:val="28"/>
-                <w:szCs w:val="28"/>
-              </w:rPr>
-              <w:t>l’header.</w:t>
+              <w:t>View che viene importata in tutte le pagine .jsp e ne rappresenta il l’header.</w:t>
             </w:r>
           </w:p>
         </w:tc>
@@ -6826,6 +6558,14 @@
           <w:bCs/>
           <w:sz w:val="32"/>
           <w:szCs w:val="32"/>
+        </w:rPr>
+      </w:pPr>
+    </w:p>
+    <w:p>
+      <w:pPr>
+        <w:rPr>
+          <w:sz w:val="28"/>
+          <w:szCs w:val="28"/>
         </w:rPr>
       </w:pPr>
     </w:p>

</xml_diff>